<commit_message>
so lieu hop ly
</commit_message>
<xml_diff>
--- a/report/report.docx
+++ b/report/report.docx
@@ -1,6 +1,6 @@
 
 <file path=word/document.xml><?xml version="1.0" encoding="utf-8"?>
-<w:document xmlns:wpc="http://schemas.microsoft.com/office/word/2010/wordprocessingCanvas" xmlns:cx="http://schemas.microsoft.com/office/drawing/2014/chartex" xmlns:mc="http://schemas.openxmlformats.org/markup-compatibility/2006" xmlns:o="urn:schemas-microsoft-com:office:office" xmlns:r="http://schemas.openxmlformats.org/officeDocument/2006/relationships" xmlns:m="http://schemas.openxmlformats.org/officeDocument/2006/math" xmlns:v="urn:schemas-microsoft-com:vml" xmlns:wp14="http://schemas.microsoft.com/office/word/2010/wordprocessingDrawing" xmlns:wp="http://schemas.openxmlformats.org/drawingml/2006/wordprocessingDrawing" xmlns:w10="urn:schemas-microsoft-com:office:word" xmlns:w="http://schemas.openxmlformats.org/wordprocessingml/2006/main" xmlns:w14="http://schemas.microsoft.com/office/word/2010/wordml" xmlns:w15="http://schemas.microsoft.com/office/word/2012/wordml" xmlns:w16se="http://schemas.microsoft.com/office/word/2015/wordml/symex" xmlns:wpg="http://schemas.microsoft.com/office/word/2010/wordprocessingGroup" xmlns:wpi="http://schemas.microsoft.com/office/word/2010/wordprocessingInk" xmlns:wne="http://schemas.microsoft.com/office/word/2006/wordml" xmlns:wps="http://schemas.microsoft.com/office/word/2010/wordprocessingShape" mc:Ignorable="w14 w15 w16se wp14">
+<w:document xmlns:wpc="http://schemas.microsoft.com/office/word/2010/wordprocessingCanvas" xmlns:cx="http://schemas.microsoft.com/office/drawing/2014/chartex" xmlns:cx1="http://schemas.microsoft.com/office/drawing/2015/9/8/chartex" xmlns:cx2="http://schemas.microsoft.com/office/drawing/2015/10/21/chartex" xmlns:cx3="http://schemas.microsoft.com/office/drawing/2016/5/9/chartex" xmlns:cx4="http://schemas.microsoft.com/office/drawing/2016/5/10/chartex" xmlns:cx5="http://schemas.microsoft.com/office/drawing/2016/5/11/chartex" xmlns:cx6="http://schemas.microsoft.com/office/drawing/2016/5/12/chartex" xmlns:cx7="http://schemas.microsoft.com/office/drawing/2016/5/13/chartex" xmlns:cx8="http://schemas.microsoft.com/office/drawing/2016/5/14/chartex" xmlns:mc="http://schemas.openxmlformats.org/markup-compatibility/2006" xmlns:aink="http://schemas.microsoft.com/office/drawing/2016/ink" xmlns:am3d="http://schemas.microsoft.com/office/drawing/2017/model3d" xmlns:o="urn:schemas-microsoft-com:office:office" xmlns:r="http://schemas.openxmlformats.org/officeDocument/2006/relationships" xmlns:m="http://schemas.openxmlformats.org/officeDocument/2006/math" xmlns:v="urn:schemas-microsoft-com:vml" xmlns:wp14="http://schemas.microsoft.com/office/word/2010/wordprocessingDrawing" xmlns:wp="http://schemas.openxmlformats.org/drawingml/2006/wordprocessingDrawing" xmlns:w10="urn:schemas-microsoft-com:office:word" xmlns:w="http://schemas.openxmlformats.org/wordprocessingml/2006/main" xmlns:w14="http://schemas.microsoft.com/office/word/2010/wordml" xmlns:w15="http://schemas.microsoft.com/office/word/2012/wordml" xmlns:w16cex="http://schemas.microsoft.com/office/word/2018/wordml/cex" xmlns:w16cid="http://schemas.microsoft.com/office/word/2016/wordml/cid" xmlns:w16="http://schemas.microsoft.com/office/word/2018/wordml" xmlns:w16se="http://schemas.microsoft.com/office/word/2015/wordml/symex" xmlns:wpg="http://schemas.microsoft.com/office/word/2010/wordprocessingGroup" xmlns:wpi="http://schemas.microsoft.com/office/word/2010/wordprocessingInk" xmlns:wne="http://schemas.microsoft.com/office/word/2006/wordml" xmlns:wps="http://schemas.microsoft.com/office/word/2010/wordprocessingShape" mc:Ignorable="w14 w15 w16se w16cid w16 w16cex wp14">
   <w:body>
     <w:p>
       <w:pPr>
@@ -2228,6 +2228,7 @@
           <w:rFonts w:eastAsiaTheme="minorEastAsia" w:cs="Times New Roman"/>
           <w:sz w:val="28"/>
         </w:rPr>
+        <w:lastRenderedPageBreak/>
         <w:fldChar w:fldCharType="end"/>
       </w:r>
       <w:r>
@@ -2270,7 +2271,7 @@
           <w:noProof/>
         </w:rPr>
         <w:drawing>
-          <wp:inline distT="0" distB="0" distL="0" distR="0">
+          <wp:inline distT="0" distB="0" distL="0" distR="0" wp14:anchorId="0B3B69E1" wp14:editId="0159873A">
             <wp:extent cx="5941695" cy="2322625"/>
             <wp:effectExtent l="0" t="0" r="1905" b="1905"/>
             <wp:docPr id="6" name="Picture 6" descr="Supporting Solar Energy Projects | WSP"/>
@@ -2396,6 +2397,7 @@
     </w:p>
     <w:p>
       <w:r>
+        <w:lastRenderedPageBreak/>
         <w:t>giải thuật PLL phục vụ cho việc đồng bộ góc pha, biên độ và tần số của hệ thống điện mặt</w:t>
       </w:r>
     </w:p>
@@ -2421,7 +2423,6 @@
     </w:p>
     <w:p>
       <w:r>
-        <w:lastRenderedPageBreak/>
         <w:t>là ở nơi có khí hậu nóng, nhiều ánh nắng, nơi nhu cầu tiêu thụ điện năng giờ cao điểm trùng</w:t>
       </w:r>
     </w:p>
@@ -2464,7 +2465,7 @@
         <w:rPr>
           <w:position w:val="-30"/>
         </w:rPr>
-        <w:object w:dxaOrig="2299" w:dyaOrig="680">
+        <w:object w:dxaOrig="2299" w:dyaOrig="680" w14:anchorId="62A56F2B">
           <v:shapetype id="_x0000_t75" coordsize="21600,21600" o:spt="75" o:preferrelative="t" path="m@4@5l@4@11@9@11@9@5xe" filled="f" stroked="f">
             <v:stroke joinstyle="miter"/>
             <v:formulas>
@@ -2484,10 +2485,10 @@
             <v:path o:extrusionok="f" gradientshapeok="t" o:connecttype="rect"/>
             <o:lock v:ext="edit" aspectratio="t"/>
           </v:shapetype>
-          <v:shape id="_x0000_i1037" type="#_x0000_t75" style="width:137.1pt;height:40.05pt" o:ole="">
+          <v:shape id="_x0000_i1025" type="#_x0000_t75" style="width:137.55pt;height:39.75pt" o:ole="">
             <v:imagedata r:id="rId7" o:title=""/>
           </v:shape>
-          <o:OLEObject Type="Embed" ProgID="Equation.DSMT4" ShapeID="_x0000_i1037" DrawAspect="Content" ObjectID="_1666014230" r:id="rId8"/>
+          <o:OLEObject Type="Embed" ProgID="Equation.DSMT4" ShapeID="_x0000_i1025" DrawAspect="Content" ObjectID="_1667908067" r:id="rId8"/>
         </w:object>
       </w:r>
     </w:p>
@@ -2572,6 +2573,7 @@
     </w:p>
     <w:p>
       <w:r>
+        <w:lastRenderedPageBreak/>
         <w:t>Độ lệch điện áp cao nhất thường xuất hiện trong lúc sự cố: dây đứt hoặc máy phát lớn nhất của nhà máy bị hỏng phải ngừng hoạt động.</w:t>
       </w:r>
     </w:p>
@@ -2597,7 +2599,6 @@
       </w:pPr>
       <w:bookmarkStart w:id="3" w:name="_Toc55398731"/>
       <w:r>
-        <w:lastRenderedPageBreak/>
         <w:t>Ảnh hưởng của điện mặt trời áp mái vào lưới điện phân phối</w:t>
       </w:r>
       <w:bookmarkEnd w:id="3"/>
@@ -2611,7 +2612,7 @@
           <w:noProof/>
         </w:rPr>
         <w:drawing>
-          <wp:inline distT="0" distB="0" distL="0" distR="0">
+          <wp:inline distT="0" distB="0" distL="0" distR="0" wp14:anchorId="7FA6C02D" wp14:editId="3B2777CF">
             <wp:extent cx="5941695" cy="3874849"/>
             <wp:effectExtent l="0" t="0" r="1905" b="0"/>
             <wp:docPr id="5" name="Picture 5" descr="38MW Solar Power Project in Makueni county | JCM The Joint Crediting  Mechanism"/>
@@ -2662,7 +2663,11 @@
     </w:p>
     <w:p>
       <w:r>
-        <w:t>Trong số các nhu cầu về năng lượng tiêu thụ trên toàn thế giới đang tăng lên không ngừng, nhiên liệu hóa thạch hiện có bị hạn chế, việc cố gắng tìm kiếm một nguồn năng lượng mới - năng lượng thay thế / hoặc năng lượng tái tạo - là những điều cần thiết đối với con người để trở thành một lựa chọn giúp hạn chế sử dụng nhiên liệu hóa thạch với nhiều loại năng lượng thay thế bao gồm gió, mặt trời, thủy điện, sinh khối, khí sinh học, sóng, thủy triều, v.v</w:t>
+        <w:t xml:space="preserve">Trong số các nhu cầu về năng lượng tiêu thụ trên toàn thế giới đang tăng lên không ngừng, nhiên liệu hóa thạch hiện có bị hạn chế, việc cố gắng tìm kiếm một nguồn năng lượng mới - năng lượng thay thế / hoặc năng lượng tái tạo - là những điều cần thiết đối với con người để trở thành một lựa chọn giúp hạn chế sử dụng nhiên liệu hóa thạch với nhiều loại năng lượng thay thế bao gồm gió, mặt trời, thủy điện, sinh khối, khí sinh học, sóng, thủy triều, </w:t>
+      </w:r>
+      <w:r>
+        <w:lastRenderedPageBreak/>
+        <w:t>v.v</w:t>
       </w:r>
       <w:r>
         <w:t>..</w:t>
@@ -2715,462 +2720,513 @@
     </w:p>
     <w:p>
       <w:r>
+        <w:t>-ngày hoặc / 5,06 kWh / m2</w:t>
+      </w:r>
+      <w:r>
+        <w:t xml:space="preserve"> </w:t>
+      </w:r>
+      <w:r>
+        <w:t>-ngày và kết quả này cho biết</w:t>
+      </w:r>
+      <w:r>
+        <w:t xml:space="preserve"> </w:t>
+      </w:r>
+      <w:r>
+        <w:t>về tiềm năng khá cao của năng</w:t>
+      </w:r>
+      <w:r>
+        <w:t xml:space="preserve"> </w:t>
+      </w:r>
+      <w:r>
+        <w:t>lượng mặt trời Thái Lan, dẫn đầ</w:t>
+      </w:r>
+      <w:r>
+        <w:t xml:space="preserve">u </w:t>
+      </w:r>
+      <w:r>
+        <w:t>tiềm năng kỹ thuật của việc phát triển phương pháp tiếp cận năng lượng mặt trời</w:t>
+      </w:r>
+      <w:r>
+        <w:t xml:space="preserve"> </w:t>
+      </w:r>
+      <w:r>
+        <w:t>50.000 MW, và số lượng công suất lắp đặt là</w:t>
+      </w:r>
+      <w:r>
+        <w:t xml:space="preserve"> </w:t>
+      </w:r>
+      <w:r>
+        <w:t>nhà máy điện quang điện (PV) có tổng công suất 787 MW,</w:t>
+      </w:r>
+      <w:r>
+        <w:t xml:space="preserve"> </w:t>
+      </w:r>
+      <w:r>
+        <w:t>tính manh mún của nhà máy điện PV khá cao ở miền Trung</w:t>
+      </w:r>
+      <w:r>
+        <w:t xml:space="preserve"> </w:t>
+      </w:r>
+      <w:r>
+        <w:t>là 383 MW từ 787 MW nơi có bức xạ mặt trời mạ</w:t>
+      </w:r>
+      <w:r>
+        <w:t xml:space="preserve">nh </w:t>
+      </w:r>
+      <w:r>
+        <w:t>tiềm năng phát triển năng lượng mặt trời như trang trại năng lượng mặt trời, mái nhà năng lượng mặt trời</w:t>
+      </w:r>
+      <w:r>
+        <w:t xml:space="preserve"> </w:t>
+      </w:r>
+      <w:r>
+        <w:t>– Nhiệt điện mặt trời và mặt trời, đặc biệt là nhà máy điện PV có thể</w:t>
+      </w:r>
+      <w:r>
+        <w:t xml:space="preserve"> </w:t>
+      </w:r>
+      <w:r>
+        <w:t>được đấu nối vào cả lưới điện truyền tải 115 kV và 22 kV</w:t>
+      </w:r>
+      <w:r>
+        <w:t xml:space="preserve"> </w:t>
+      </w:r>
+      <w:r>
+        <w:t>lưới điện phân phối, cũng có nhu cầu phụ tải cao nhấ</w:t>
+      </w:r>
+      <w:r>
+        <w:t xml:space="preserve">t </w:t>
+      </w:r>
+      <w:r>
+        <w:t>bởi vì khu vực này có rất nhiều bất động sản công nghiệp nằm trong</w:t>
+      </w:r>
+      <w:r>
+        <w:t xml:space="preserve"> </w:t>
+      </w:r>
+      <w:r>
+        <w:t>khu trung tâm của Thái Lan. Do đó, đây là những lý do tại sao</w:t>
+      </w:r>
+      <w:r>
+        <w:t xml:space="preserve"> </w:t>
+      </w:r>
+      <w:r>
+        <w:t>khu vực miền trung của Thái Lan được chọn là một nghiên cứu điển hình về</w:t>
+      </w:r>
+      <w:r>
+        <w:t xml:space="preserve"> </w:t>
+      </w:r>
+      <w:r>
+        <w:t>tờ giấy này. Cuối cùng nhưng không kém phần quan trọng, từ toàn bộ công bố</w:t>
+      </w:r>
+      <w:r>
+        <w:t xml:space="preserve"> </w:t>
+      </w:r>
+      <w:r>
+        <w:t>sự củng cố của chính phủ Thái Lan và hạn chế phân mảnh</w:t>
+      </w:r>
+      <w:r>
+        <w:t xml:space="preserve"> </w:t>
+      </w:r>
+      <w:r>
+        <w:t>khu vực tiềm năng năng lượng mặt trời của Thái Lan là những điều quan trọng</w:t>
+      </w:r>
+      <w:r>
+        <w:t xml:space="preserve"> </w:t>
+      </w:r>
+      <w:r>
+        <w:t>tạo niềm tin cho các nhà đầu tư xây dựng điện mặt trời PV</w:t>
+      </w:r>
+      <w:r>
+        <w:t xml:space="preserve"> </w:t>
+      </w:r>
+      <w:r>
+        <w:t>trồng nhiều ở khu vực miền trung và đông bắc củ</w:t>
+      </w:r>
+      <w:r>
+        <w:t xml:space="preserve">a Thái Lan, </w:t>
+      </w:r>
+      <w:r>
+        <w:t xml:space="preserve">và </w:t>
+      </w:r>
+      <w:r>
         <w:lastRenderedPageBreak/>
-        <w:t>-ngày hoặc / 5,06 kWh / m2</w:t>
+        <w:t>hiểu rằng sức mạnh tạo ra từ năng lượng mặt trời là</w:t>
       </w:r>
       <w:r>
         <w:t xml:space="preserve"> </w:t>
       </w:r>
       <w:r>
-        <w:t>-ngày và kết quả này cho biết</w:t>
+        <w:t>không ổn định, dựa vào thời tiết hàng ngày, đặc tính tải, vì vậy những</w:t>
       </w:r>
       <w:r>
         <w:t xml:space="preserve"> </w:t>
       </w:r>
       <w:r>
-        <w:t>về tiềm năng khá cao của năng</w:t>
+        <w:t>có thể góp phần gây ra nhiều sự cố trên hệ thống điệ</w:t>
+      </w:r>
+      <w:r>
+        <w:t xml:space="preserve">n </w:t>
+      </w:r>
+      <w:r>
+        <w:t>mạng cũng như khu vực điểm yếu nhất thiết nếu được kết nối với</w:t>
       </w:r>
       <w:r>
         <w:t xml:space="preserve"> </w:t>
       </w:r>
       <w:r>
-        <w:t>lượng mặt trời Thái Lan, dẫn đầ</w:t>
-      </w:r>
-      <w:r>
-        <w:t xml:space="preserve">u </w:t>
-      </w:r>
-      <w:r>
-        <w:t>tiềm năng kỹ thuật của việc phát triển phương pháp tiếp cận năng lượng mặt trời</w:t>
+        <w:t>mạng lưới hệ thống điện. Vì vậy, bài báo này được thực hiện để điều tra</w:t>
       </w:r>
       <w:r>
         <w:t xml:space="preserve"> </w:t>
       </w:r>
       <w:r>
-        <w:t>50.000 MW, và số lượng công suất lắp đặt là</w:t>
-      </w:r>
-      <w:r>
-        <w:t xml:space="preserve"> </w:t>
-      </w:r>
-      <w:r>
-        <w:t>nhà máy điện quang điện (PV) có tổng công suất 787 MW,</w:t>
-      </w:r>
-      <w:r>
-        <w:t xml:space="preserve"> </w:t>
-      </w:r>
-      <w:r>
-        <w:t>tính manh mún của nhà máy điện PV khá cao ở miền Trung</w:t>
-      </w:r>
-      <w:r>
-        <w:t xml:space="preserve"> </w:t>
-      </w:r>
-      <w:r>
-        <w:t>là 383 MW từ 787 MW nơi có bức xạ mặt trời mạ</w:t>
-      </w:r>
-      <w:r>
-        <w:t xml:space="preserve">nh </w:t>
-      </w:r>
-      <w:r>
-        <w:t>tiềm năng phát triển năng lượng mặt trời như trang trại năng lượng mặt trời, mái nhà năng lượng mặt trời</w:t>
-      </w:r>
-      <w:r>
-        <w:t xml:space="preserve"> </w:t>
-      </w:r>
-      <w:r>
-        <w:t>– Nhiệt điện mặt trời và mặt trời, đặc biệt là nhà máy điện PV có thể</w:t>
-      </w:r>
-      <w:r>
-        <w:t xml:space="preserve"> </w:t>
-      </w:r>
-      <w:r>
-        <w:t>được đấu nối vào cả lưới điện truyền tải 115 kV và 22 kV</w:t>
-      </w:r>
-      <w:r>
-        <w:t xml:space="preserve"> </w:t>
-      </w:r>
-      <w:r>
-        <w:t>lưới điện phân phối, cũng có nhu cầu phụ tải cao nhấ</w:t>
-      </w:r>
-      <w:r>
-        <w:t xml:space="preserve">t </w:t>
-      </w:r>
-      <w:r>
-        <w:t>bởi vì khu vực này có rất nhiều bất động sản công nghiệp nằm trong</w:t>
-      </w:r>
-      <w:r>
-        <w:t xml:space="preserve"> </w:t>
-      </w:r>
-      <w:r>
-        <w:t>khu trung tâm của Thái Lan. Do đó, đây là những lý do tại sao</w:t>
-      </w:r>
-      <w:r>
-        <w:t xml:space="preserve"> </w:t>
-      </w:r>
-      <w:r>
-        <w:t>khu vực miền trung của Thái Lan được chọn là một nghiên cứu điển hình về</w:t>
-      </w:r>
-      <w:r>
-        <w:t xml:space="preserve"> </w:t>
-      </w:r>
-      <w:r>
-        <w:t>tờ giấy này. Cuối cùng nhưng không kém phần quan trọng, từ toàn bộ công bố</w:t>
-      </w:r>
-      <w:r>
-        <w:t xml:space="preserve"> </w:t>
-      </w:r>
-      <w:r>
-        <w:t>sự củng cố của chính phủ Thái Lan và hạn chế phân mảnh</w:t>
-      </w:r>
-      <w:r>
-        <w:t xml:space="preserve"> </w:t>
-      </w:r>
-      <w:r>
-        <w:t>khu vực tiềm năng năng lượng mặt trời của Thái Lan là những điều quan trọng</w:t>
-      </w:r>
-      <w:r>
-        <w:t xml:space="preserve"> </w:t>
-      </w:r>
-      <w:r>
-        <w:t>tạo niềm tin cho các nhà đầu tư xây dựng điện mặt trời PV</w:t>
-      </w:r>
-      <w:r>
-        <w:t xml:space="preserve"> </w:t>
-      </w:r>
-      <w:r>
-        <w:t>trồng nhiều ở khu vực miền trung và đông bắc củ</w:t>
-      </w:r>
-      <w:r>
-        <w:t xml:space="preserve">a Thái Lan, </w:t>
-      </w:r>
-      <w:r>
-        <w:t>và hiểu rằng sức mạnh tạo ra từ năng lượng mặt trời là</w:t>
-      </w:r>
-      <w:r>
-        <w:t xml:space="preserve"> </w:t>
-      </w:r>
-      <w:r>
-        <w:t>không ổn định, dựa vào thời tiết hàng ngày, đặc tính tải, vì vậy những</w:t>
-      </w:r>
-      <w:r>
-        <w:t xml:space="preserve"> </w:t>
-      </w:r>
-      <w:r>
-        <w:t>có thể góp phần gây ra nhiều sự cố trên hệ thống điệ</w:t>
-      </w:r>
-      <w:r>
-        <w:t xml:space="preserve">n </w:t>
-      </w:r>
-      <w:r>
-        <w:t>mạng cũng như khu vực điểm yếu nhất thiết nếu được kết nối với</w:t>
-      </w:r>
-      <w:r>
-        <w:t xml:space="preserve"> </w:t>
-      </w:r>
-      <w:r>
-        <w:t>mạng lưới hệ thống điện. Vì vậy, bài báo này được thực hiện để điều tra</w:t>
-      </w:r>
-      <w:r>
-        <w:t xml:space="preserve"> </w:t>
-      </w:r>
-      <w:bookmarkStart w:id="4" w:name="_GoBack"/>
+        <w:t>và ngăn chặn các vấn đề để nó có thể giúp</w:t>
+      </w:r>
+    </w:p>
+    <w:p>
+      <w:pPr>
+        <w:pStyle w:val="Heading1"/>
+      </w:pPr>
+      <w:bookmarkStart w:id="4" w:name="_Toc55398732"/>
+      <w:r>
+        <w:t>Những khái niệm</w:t>
+      </w:r>
+      <w:r>
+        <w:t xml:space="preserve"> chung</w:t>
+      </w:r>
       <w:bookmarkEnd w:id="4"/>
-      <w:r>
-        <w:t>và ngăn chặn các vấn đề để nó có thể giúp</w:t>
-      </w:r>
+    </w:p>
+    <w:p>
+      <w:pPr>
+        <w:pStyle w:val="Heading2"/>
+      </w:pPr>
+      <w:bookmarkStart w:id="5" w:name="_Toc55398733"/>
+      <w:r>
+        <w:t>Điện áp sử dụng</w:t>
+      </w:r>
+      <w:bookmarkEnd w:id="5"/>
+    </w:p>
+    <w:p>
+      <w:pPr>
+        <w:pStyle w:val="Heading2"/>
+      </w:pPr>
+      <w:bookmarkStart w:id="6" w:name="_Toc55398734"/>
+      <w:r>
+        <w:t>Độ tr</w:t>
+      </w:r>
+      <w:r>
+        <w:t>ả</w:t>
+      </w:r>
+      <w:r>
+        <w:t>i điện áp</w:t>
+      </w:r>
+      <w:bookmarkEnd w:id="6"/>
+    </w:p>
+    <w:p>
+      <w:pPr>
+        <w:pStyle w:val="Heading2"/>
+      </w:pPr>
+      <w:bookmarkStart w:id="7" w:name="_Toc55398735"/>
+      <w:r>
+        <w:t>Những phương tiện để điều chỉnh điện áp trong hệ thống điện</w:t>
+      </w:r>
+      <w:bookmarkEnd w:id="7"/>
+    </w:p>
+    <w:p>
+      <w:pPr>
+        <w:pStyle w:val="Heading2"/>
+      </w:pPr>
+      <w:bookmarkStart w:id="8" w:name="_Toc55398736"/>
+      <w:r>
+        <w:t>Đầu phân áp của máy biến áp</w:t>
+      </w:r>
+      <w:bookmarkEnd w:id="8"/>
+    </w:p>
+    <w:p>
+      <w:pPr>
+        <w:pStyle w:val="Heading2"/>
+      </w:pPr>
+      <w:bookmarkStart w:id="9" w:name="_Toc55398737"/>
+      <w:r>
+        <w:t>Chọn đầu phân áp của máy biến áp</w:t>
+      </w:r>
+      <w:bookmarkEnd w:id="9"/>
     </w:p>
     <w:p>
       <w:pPr>
         <w:pStyle w:val="Heading1"/>
       </w:pPr>
-      <w:bookmarkStart w:id="5" w:name="_Toc55398732"/>
-      <w:r>
+      <w:bookmarkStart w:id="10" w:name="_Toc55398738"/>
+      <w:r>
+        <w:t>Tính toán độ</w:t>
+      </w:r>
+      <w:r>
+        <w:t xml:space="preserve"> sụ</w:t>
+      </w:r>
+      <w:r>
+        <w:t>t áp của</w:t>
+      </w:r>
+      <w:r>
+        <w:t xml:space="preserve"> lưới điện phân phối</w:t>
+      </w:r>
+      <w:bookmarkEnd w:id="10"/>
+    </w:p>
+    <w:p/>
+    <w:p>
+      <w:r>
+        <w:rPr>
+          <w:noProof/>
+        </w:rPr>
         <w:lastRenderedPageBreak/>
-        <w:t>Những khái niệm</w:t>
-      </w:r>
-      <w:r>
-        <w:t xml:space="preserve"> chung</w:t>
-      </w:r>
-      <w:bookmarkEnd w:id="5"/>
+        <w:drawing>
+          <wp:inline distT="0" distB="0" distL="0" distR="0" wp14:anchorId="5C4DFA1C" wp14:editId="004CE5AA">
+            <wp:extent cx="5941695" cy="5099050"/>
+            <wp:effectExtent l="0" t="0" r="1905" b="6350"/>
+            <wp:docPr id="1" name="Picture 1"/>
+            <wp:cNvGraphicFramePr>
+              <a:graphicFrameLocks xmlns:a="http://schemas.openxmlformats.org/drawingml/2006/main" noChangeAspect="1"/>
+            </wp:cNvGraphicFramePr>
+            <a:graphic xmlns:a="http://schemas.openxmlformats.org/drawingml/2006/main">
+              <a:graphicData uri="http://schemas.openxmlformats.org/drawingml/2006/picture">
+                <pic:pic xmlns:pic="http://schemas.openxmlformats.org/drawingml/2006/picture">
+                  <pic:nvPicPr>
+                    <pic:cNvPr id="1" name="Picture 1"/>
+                    <pic:cNvPicPr/>
+                  </pic:nvPicPr>
+                  <pic:blipFill>
+                    <a:blip r:embed="rId10">
+                      <a:extLst>
+                        <a:ext uri="{28A0092B-C50C-407E-A947-70E740481C1C}">
+                          <a14:useLocalDpi xmlns:a14="http://schemas.microsoft.com/office/drawing/2010/main" val="0"/>
+                        </a:ext>
+                      </a:extLst>
+                    </a:blip>
+                    <a:stretch>
+                      <a:fillRect/>
+                    </a:stretch>
+                  </pic:blipFill>
+                  <pic:spPr>
+                    <a:xfrm>
+                      <a:off x="0" y="0"/>
+                      <a:ext cx="5941695" cy="5099050"/>
+                    </a:xfrm>
+                    <a:prstGeom prst="rect">
+                      <a:avLst/>
+                    </a:prstGeom>
+                  </pic:spPr>
+                </pic:pic>
+              </a:graphicData>
+            </a:graphic>
+          </wp:inline>
+        </w:drawing>
+      </w:r>
     </w:p>
     <w:p>
       <w:pPr>
         <w:pStyle w:val="Heading2"/>
       </w:pPr>
-      <w:bookmarkStart w:id="6" w:name="_Toc55398733"/>
-      <w:r>
-        <w:t>Điện áp sử dụng</w:t>
-      </w:r>
-      <w:bookmarkEnd w:id="6"/>
+      <w:bookmarkStart w:id="11" w:name="_Toc55398739"/>
+      <w:r>
+        <w:lastRenderedPageBreak/>
+        <w:t>Chọn mô hình dây làm mẫu</w:t>
+      </w:r>
+      <w:bookmarkEnd w:id="11"/>
     </w:p>
     <w:p>
       <w:pPr>
         <w:pStyle w:val="Heading2"/>
       </w:pPr>
-      <w:bookmarkStart w:id="7" w:name="_Toc55398734"/>
-      <w:r>
-        <w:t>Độ tr</w:t>
-      </w:r>
-      <w:r>
-        <w:t>ả</w:t>
-      </w:r>
-      <w:r>
-        <w:t>i điện áp</w:t>
-      </w:r>
-      <w:bookmarkEnd w:id="7"/>
+      <w:bookmarkStart w:id="12" w:name="_Toc55398740"/>
+      <w:r>
+        <w:t>Tính toán dòng bậc 1</w:t>
+      </w:r>
+      <w:bookmarkEnd w:id="12"/>
     </w:p>
     <w:p>
       <w:pPr>
         <w:pStyle w:val="Heading2"/>
       </w:pPr>
-      <w:bookmarkStart w:id="8" w:name="_Toc55398735"/>
-      <w:r>
-        <w:t>Những phương tiện để điều chỉnh điện áp trong hệ thống điện</w:t>
-      </w:r>
-      <w:bookmarkEnd w:id="8"/>
+      <w:bookmarkStart w:id="13" w:name="_Toc55398741"/>
+      <w:r>
+        <w:t>Tính toán dòng dây</w:t>
+      </w:r>
+      <w:bookmarkEnd w:id="13"/>
     </w:p>
     <w:p>
       <w:pPr>
         <w:pStyle w:val="Heading2"/>
       </w:pPr>
-      <w:bookmarkStart w:id="9" w:name="_Toc55398736"/>
-      <w:r>
-        <w:t>Đầu phân áp của máy biến áp</w:t>
-      </w:r>
-      <w:bookmarkEnd w:id="9"/>
+      <w:bookmarkStart w:id="14" w:name="_Toc55398742"/>
+      <w:r>
+        <w:t>Tính toán sụt áp</w:t>
+      </w:r>
+      <w:r>
+        <w:t xml:space="preserve"> rơi trên từng đoạn</w:t>
+      </w:r>
+      <w:bookmarkEnd w:id="14"/>
     </w:p>
     <w:p>
       <w:pPr>
         <w:pStyle w:val="Heading2"/>
       </w:pPr>
-      <w:bookmarkStart w:id="10" w:name="_Toc55398737"/>
-      <w:r>
-        <w:t>Chọn đầu phân áp của máy biến áp</w:t>
-      </w:r>
-      <w:bookmarkEnd w:id="10"/>
+      <w:bookmarkStart w:id="15" w:name="_Toc55398743"/>
+      <w:r>
+        <w:t>Điện áp tạ</w:t>
+      </w:r>
+      <w:r>
+        <w:t>i các nút</w:t>
+      </w:r>
+      <w:bookmarkEnd w:id="15"/>
     </w:p>
     <w:p>
       <w:pPr>
         <w:pStyle w:val="Heading1"/>
       </w:pPr>
-      <w:bookmarkStart w:id="11" w:name="_Toc55398738"/>
-      <w:r>
-        <w:t>Tính toán độ</w:t>
-      </w:r>
-      <w:r>
-        <w:t xml:space="preserve"> sụ</w:t>
-      </w:r>
-      <w:r>
-        <w:t>t áp của</w:t>
-      </w:r>
-      <w:r>
-        <w:t xml:space="preserve"> lưới điện phân phối</w:t>
-      </w:r>
-      <w:bookmarkEnd w:id="11"/>
+      <w:bookmarkStart w:id="16" w:name="_Toc55398744"/>
+      <w:r>
+        <w:t>Tính toán lựa chọn hệ số K của máy biến áp</w:t>
+      </w:r>
+      <w:bookmarkEnd w:id="16"/>
+    </w:p>
+    <w:p>
+      <w:pPr>
+        <w:pStyle w:val="Heading1"/>
+      </w:pPr>
+      <w:bookmarkStart w:id="17" w:name="_Toc55398745"/>
+      <w:r>
+        <w:t>Kết quả</w:t>
+      </w:r>
+      <w:bookmarkEnd w:id="17"/>
     </w:p>
     <w:p>
       <w:pPr>
         <w:pStyle w:val="Heading2"/>
       </w:pPr>
-      <w:bookmarkStart w:id="12" w:name="_Toc55398739"/>
-      <w:r>
-        <w:t>Chọn mô hình dây làm mẫu</w:t>
-      </w:r>
-      <w:bookmarkEnd w:id="12"/>
+      <w:bookmarkStart w:id="18" w:name="_Toc55398746"/>
+      <w:r>
+        <w:t>Số liệu mẫu</w:t>
+      </w:r>
+      <w:bookmarkEnd w:id="18"/>
     </w:p>
     <w:p>
       <w:pPr>
         <w:pStyle w:val="Heading2"/>
       </w:pPr>
-      <w:bookmarkStart w:id="13" w:name="_Toc55398740"/>
-      <w:r>
-        <w:t>Tính toán dòng bậc 1</w:t>
-      </w:r>
-      <w:bookmarkEnd w:id="13"/>
+      <w:bookmarkStart w:id="19" w:name="_Toc55398747"/>
+      <w:r>
+        <w:t>Phần mềm thực hiện giải thuật</w:t>
+      </w:r>
+      <w:bookmarkEnd w:id="19"/>
     </w:p>
     <w:p>
       <w:pPr>
         <w:pStyle w:val="Heading2"/>
       </w:pPr>
-      <w:bookmarkStart w:id="14" w:name="_Toc55398741"/>
-      <w:r>
-        <w:t>Tính toán dòng dây</w:t>
-      </w:r>
-      <w:bookmarkEnd w:id="14"/>
+      <w:bookmarkStart w:id="20" w:name="_Toc55398748"/>
+      <w:r>
+        <w:t>Sụt áp tại các nút</w:t>
+      </w:r>
+      <w:bookmarkEnd w:id="20"/>
     </w:p>
     <w:p>
       <w:pPr>
         <w:pStyle w:val="Heading2"/>
       </w:pPr>
-      <w:bookmarkStart w:id="15" w:name="_Toc55398742"/>
-      <w:r>
-        <w:t>Tính toán sụt áp</w:t>
-      </w:r>
-      <w:r>
-        <w:t xml:space="preserve"> rơi trên từng đoạn</w:t>
-      </w:r>
-      <w:bookmarkEnd w:id="15"/>
-    </w:p>
-    <w:p>
-      <w:pPr>
-        <w:pStyle w:val="Heading2"/>
-      </w:pPr>
-      <w:bookmarkStart w:id="16" w:name="_Toc55398743"/>
-      <w:r>
-        <w:t>Điện áp tạ</w:t>
-      </w:r>
-      <w:r>
-        <w:t>i các nút</w:t>
-      </w:r>
-      <w:bookmarkEnd w:id="16"/>
+      <w:bookmarkStart w:id="21" w:name="_Toc55398749"/>
+      <w:r>
+        <w:t>Hệ số K</w:t>
+      </w:r>
+      <w:r>
+        <w:t xml:space="preserve"> của máy biến</w:t>
+      </w:r>
+      <w:r>
+        <w:t xml:space="preserve"> áp</w:t>
+      </w:r>
+      <w:r>
+        <w:t xml:space="preserve"> khi hệ thống mặt trời thay đổi</w:t>
+      </w:r>
+      <w:bookmarkEnd w:id="21"/>
     </w:p>
     <w:p>
       <w:pPr>
         <w:pStyle w:val="Heading1"/>
       </w:pPr>
-      <w:bookmarkStart w:id="17" w:name="_Toc55398744"/>
-      <w:r>
-        <w:t>Tính toán lựa chọn hệ số K của máy biến áp</w:t>
-      </w:r>
-      <w:bookmarkEnd w:id="17"/>
+      <w:bookmarkStart w:id="22" w:name="_Toc55398750"/>
+      <w:r>
+        <w:t>Kết luận và hướng phát triển</w:t>
+      </w:r>
+      <w:bookmarkEnd w:id="22"/>
     </w:p>
     <w:p>
       <w:pPr>
         <w:pStyle w:val="Heading1"/>
       </w:pPr>
-      <w:bookmarkStart w:id="18" w:name="_Toc55398745"/>
-      <w:r>
-        <w:t>Kết quả</w:t>
-      </w:r>
-      <w:bookmarkEnd w:id="18"/>
-    </w:p>
-    <w:p>
-      <w:pPr>
-        <w:pStyle w:val="Heading2"/>
-      </w:pPr>
-      <w:bookmarkStart w:id="19" w:name="_Toc55398746"/>
-      <w:r>
-        <w:t>Số liệu mẫu</w:t>
-      </w:r>
-      <w:bookmarkEnd w:id="19"/>
-    </w:p>
-    <w:p>
-      <w:pPr>
-        <w:pStyle w:val="Heading2"/>
-      </w:pPr>
-      <w:bookmarkStart w:id="20" w:name="_Toc55398747"/>
-      <w:r>
-        <w:t>Phần mềm thực hiện giải thuật</w:t>
-      </w:r>
-      <w:bookmarkEnd w:id="20"/>
-    </w:p>
-    <w:p>
-      <w:pPr>
-        <w:pStyle w:val="Heading2"/>
-      </w:pPr>
-      <w:bookmarkStart w:id="21" w:name="_Toc55398748"/>
-      <w:r>
-        <w:t>Sụt áp tại các nút</w:t>
-      </w:r>
-      <w:bookmarkEnd w:id="21"/>
-    </w:p>
-    <w:p>
-      <w:pPr>
-        <w:pStyle w:val="Heading2"/>
-      </w:pPr>
-      <w:bookmarkStart w:id="22" w:name="_Toc55398749"/>
-      <w:r>
-        <w:t>Hệ số K</w:t>
-      </w:r>
-      <w:r>
-        <w:t xml:space="preserve"> của máy biến</w:t>
-      </w:r>
-      <w:r>
-        <w:t xml:space="preserve"> áp</w:t>
-      </w:r>
-      <w:r>
-        <w:t xml:space="preserve"> khi hệ thống mặt trời thay đổi</w:t>
-      </w:r>
-      <w:bookmarkEnd w:id="22"/>
+      <w:bookmarkStart w:id="23" w:name="_Toc55398751"/>
+      <w:r>
+        <w:t>Tài liệu tham khảo</w:t>
+      </w:r>
+      <w:bookmarkEnd w:id="23"/>
+    </w:p>
+    <w:p>
+      <w:r>
+        <w:t>[1]</w:t>
+      </w:r>
+    </w:p>
+    <w:p>
+      <w:r>
+        <w:t>[2]</w:t>
+      </w:r>
+    </w:p>
+    <w:p>
+      <w:r>
+        <w:t>[3]</w:t>
+      </w:r>
+    </w:p>
+    <w:p>
+      <w:r>
+        <w:t>[4]</w:t>
+      </w:r>
+    </w:p>
+    <w:p>
+      <w:r>
+        <w:t>[5]</w:t>
+      </w:r>
+    </w:p>
+    <w:p>
+      <w:r>
+        <w:t>[6]</w:t>
+      </w:r>
+    </w:p>
+    <w:p>
+      <w:r>
+        <w:t>[7]</w:t>
+      </w:r>
+    </w:p>
+    <w:p>
+      <w:r>
+        <w:t>[8]</w:t>
+      </w:r>
+    </w:p>
+    <w:p>
+      <w:r>
+        <w:t>[9]</w:t>
+      </w:r>
+    </w:p>
+    <w:p>
+      <w:r>
+        <w:t>[10]</w:t>
+      </w:r>
     </w:p>
     <w:p>
       <w:pPr>
         <w:pStyle w:val="Heading1"/>
       </w:pPr>
-      <w:bookmarkStart w:id="23" w:name="_Toc55398750"/>
-      <w:r>
-        <w:t>Kết luận và hướng phát triển</w:t>
-      </w:r>
-      <w:bookmarkEnd w:id="23"/>
-    </w:p>
-    <w:p>
-      <w:pPr>
-        <w:pStyle w:val="Heading1"/>
-      </w:pPr>
-      <w:bookmarkStart w:id="24" w:name="_Toc55398751"/>
-      <w:r>
-        <w:t>Tài liệu tham khảo</w:t>
-      </w:r>
-      <w:bookmarkEnd w:id="24"/>
-    </w:p>
-    <w:p>
-      <w:r>
-        <w:t>[1]</w:t>
-      </w:r>
-    </w:p>
-    <w:p>
-      <w:r>
-        <w:t>[2]</w:t>
-      </w:r>
-    </w:p>
-    <w:p>
-      <w:r>
-        <w:t>[3]</w:t>
-      </w:r>
-    </w:p>
-    <w:p>
-      <w:r>
-        <w:t>[4]</w:t>
-      </w:r>
-    </w:p>
-    <w:p>
-      <w:r>
-        <w:t>[5]</w:t>
-      </w:r>
-    </w:p>
-    <w:p>
-      <w:r>
-        <w:t>[6]</w:t>
-      </w:r>
-    </w:p>
-    <w:p>
-      <w:r>
-        <w:t>[7]</w:t>
-      </w:r>
-    </w:p>
-    <w:p>
-      <w:r>
-        <w:t>[8]</w:t>
-      </w:r>
-    </w:p>
-    <w:p>
-      <w:r>
-        <w:t>[9]</w:t>
-      </w:r>
-    </w:p>
-    <w:p>
-      <w:r>
-        <w:t>[10]</w:t>
-      </w:r>
-    </w:p>
-    <w:p>
-      <w:pPr>
-        <w:pStyle w:val="Heading1"/>
-      </w:pPr>
-      <w:bookmarkStart w:id="25" w:name="_Toc55398752"/>
+      <w:bookmarkStart w:id="24" w:name="_Toc55398752"/>
       <w:r>
         <w:lastRenderedPageBreak/>
         <w:t>Phụ lục</w:t>
       </w:r>
-      <w:bookmarkEnd w:id="25"/>
+      <w:bookmarkEnd w:id="24"/>
     </w:p>
     <w:p>
       <w:pPr>
@@ -3323,6 +3379,7 @@
         <w:pStyle w:val="code"/>
       </w:pPr>
       <w:r>
+        <w:lastRenderedPageBreak/>
         <w:t>Nodes(13).name = 13; Nodes(13).P = 7; Nodes(13).cosphi = 0.85; Nodes(13).Udm = 22;  Nodes(13).PV = 2;</w:t>
       </w:r>
     </w:p>
@@ -3357,111 +3414,111 @@
         <w:pStyle w:val="code"/>
       </w:pPr>
       <w:r>
+        <w:t>% Nhap thong so duong day</w:t>
+      </w:r>
+    </w:p>
+    <w:p>
+      <w:pPr>
+        <w:pStyle w:val="code"/>
+      </w:pPr>
+      <w:r>
+        <w:t>duongdays(1).nut = [1, 3]; duongdays(1).R = 0.01; duongdays(1).L = 0.02; duongdays(1).X = 0.015; duongdays(1).dai = 15;</w:t>
+      </w:r>
+    </w:p>
+    <w:p>
+      <w:pPr>
+        <w:pStyle w:val="code"/>
+      </w:pPr>
+      <w:r>
+        <w:t>duongdays(2).nut = [3, 4]; duongdays(2).R = 0.01; duongdays(2).L = 0.02; duongdays(2).X = 0.015; duongdays(2).dai = 15;</w:t>
+      </w:r>
+    </w:p>
+    <w:p>
+      <w:pPr>
+        <w:pStyle w:val="code"/>
+      </w:pPr>
+      <w:r>
+        <w:t>duongdays(3).nut = [4, 9]; duongdays(3).R = 0.01; duongdays(3).L = 0.02; duongdays(3).X = 0.015; duongdays(3).dai = 15;</w:t>
+      </w:r>
+    </w:p>
+    <w:p>
+      <w:pPr>
+        <w:pStyle w:val="code"/>
+      </w:pPr>
+      <w:r>
+        <w:t>duongdays(4).nut = [9, 10]; duongdays(4).R = 0.01; duongdays(4).L = 0.02; duongdays(4).X = 0.015; duongdays(4).dai = 15;</w:t>
+      </w:r>
+    </w:p>
+    <w:p>
+      <w:pPr>
+        <w:pStyle w:val="code"/>
+      </w:pPr>
+      <w:r>
+        <w:t>duongdays(5).nut = [9, 14]; duongdays(5).R = 0.01; duongdays(5).L = 0.02; duongdays(5).X = 0.015; duongdays(5).dai = 15;</w:t>
+      </w:r>
+    </w:p>
+    <w:p>
+      <w:pPr>
+        <w:pStyle w:val="code"/>
+      </w:pPr>
+      <w:r>
+        <w:t>duongdays(6).nut = [1, 2]; duongdays(6).R = 0.01; duongdays(6).L = 0.02; duongdays(6).X = 0.015; duongdays(6).dai = 15;</w:t>
+      </w:r>
+    </w:p>
+    <w:p>
+      <w:pPr>
+        <w:pStyle w:val="code"/>
+      </w:pPr>
+      <w:r>
+        <w:t>duongdays(7).nut = [2, 6]; duongdays(7).R = 0.01; duongdays(7).L = 0.02; duongdays(7).X = 0.015; duongdays(7).dai = 15;</w:t>
+      </w:r>
+    </w:p>
+    <w:p>
+      <w:pPr>
+        <w:pStyle w:val="code"/>
+      </w:pPr>
+      <w:r>
+        <w:t>duongdays(8).nut = [6, 5]; duongdays(8).R = 0.01; duongdays(8).L = 0.02; duongdays(8).X = 0.015; duongdays(8).dai = 15;</w:t>
+      </w:r>
+    </w:p>
+    <w:p>
+      <w:pPr>
+        <w:pStyle w:val="code"/>
+      </w:pPr>
+      <w:r>
+        <w:t>duongdays(9).nut = [6, 7]; duongdays(9).R = 0.01; duongdays(9).L = 0.02; duongdays(9).X = 0.015; duongdays(9).dai = 15;</w:t>
+      </w:r>
+    </w:p>
+    <w:p>
+      <w:pPr>
+        <w:pStyle w:val="code"/>
+      </w:pPr>
+      <w:r>
+        <w:t>duongdays(10).nut = [7, 11]; duongdays(10).R = 0.01; duongdays(10).L = 0.02; duongdays(10).X = 0.015; duongdays(10).dai = 15;</w:t>
+      </w:r>
+    </w:p>
+    <w:p>
+      <w:pPr>
+        <w:pStyle w:val="code"/>
+      </w:pPr>
+      <w:r>
+        <w:t>duongdays(11).nut = [5, 8]; duongdays(11).R = 0.01; duongdays(11).L = 0.02; duongdays(11).X = 0.015; duongdays(11).dai = 15;</w:t>
+      </w:r>
+    </w:p>
+    <w:p>
+      <w:pPr>
+        <w:pStyle w:val="code"/>
+      </w:pPr>
+      <w:r>
+        <w:t>duongdays(12).nut = [8, 12]; duongdays(12).R = 0.01; duongdays(12).L = 0.02; duongdays(12).X = 0.015; duongdays(12).dai = 15;</w:t>
+      </w:r>
+    </w:p>
+    <w:p>
+      <w:pPr>
+        <w:pStyle w:val="code"/>
+      </w:pPr>
+      <w:r>
         <w:lastRenderedPageBreak/>
-        <w:t>% Nhap thong so duong day</w:t>
-      </w:r>
-    </w:p>
-    <w:p>
-      <w:pPr>
-        <w:pStyle w:val="code"/>
-      </w:pPr>
-      <w:r>
-        <w:t>duongdays(1).nut = [1, 3]; duongdays(1).R = 0.01; duongdays(1).L = 0.02; duongdays(1).X = 0.015; duongdays(1).dai = 15;</w:t>
-      </w:r>
-    </w:p>
-    <w:p>
-      <w:pPr>
-        <w:pStyle w:val="code"/>
-      </w:pPr>
-      <w:r>
-        <w:t>duongdays(2).nut = [3, 4]; duongdays(2).R = 0.01; duongdays(2).L = 0.02; duongdays(2).X = 0.015; duongdays(2).dai = 15;</w:t>
-      </w:r>
-    </w:p>
-    <w:p>
-      <w:pPr>
-        <w:pStyle w:val="code"/>
-      </w:pPr>
-      <w:r>
-        <w:t>duongdays(3).nut = [4, 9]; duongdays(3).R = 0.01; duongdays(3).L = 0.02; duongdays(3).X = 0.015; duongdays(3).dai = 15;</w:t>
-      </w:r>
-    </w:p>
-    <w:p>
-      <w:pPr>
-        <w:pStyle w:val="code"/>
-      </w:pPr>
-      <w:r>
-        <w:t>duongdays(4).nut = [9, 10]; duongdays(4).R = 0.01; duongdays(4).L = 0.02; duongdays(4).X = 0.015; duongdays(4).dai = 15;</w:t>
-      </w:r>
-    </w:p>
-    <w:p>
-      <w:pPr>
-        <w:pStyle w:val="code"/>
-      </w:pPr>
-      <w:r>
-        <w:t>duongdays(5).nut = [9, 14]; duongdays(5).R = 0.01; duongdays(5).L = 0.02; duongdays(5).X = 0.015; duongdays(5).dai = 15;</w:t>
-      </w:r>
-    </w:p>
-    <w:p>
-      <w:pPr>
-        <w:pStyle w:val="code"/>
-      </w:pPr>
-      <w:r>
-        <w:t>duongdays(6).nut = [1, 2]; duongdays(6).R = 0.01; duongdays(6).L = 0.02; duongdays(6).X = 0.015; duongdays(6).dai = 15;</w:t>
-      </w:r>
-    </w:p>
-    <w:p>
-      <w:pPr>
-        <w:pStyle w:val="code"/>
-      </w:pPr>
-      <w:r>
-        <w:t>duongdays(7).nut = [2, 6]; duongdays(7).R = 0.01; duongdays(7).L = 0.02; duongdays(7).X = 0.015; duongdays(7).dai = 15;</w:t>
-      </w:r>
-    </w:p>
-    <w:p>
-      <w:pPr>
-        <w:pStyle w:val="code"/>
-      </w:pPr>
-      <w:r>
-        <w:t>duongdays(8).nut = [6, 5]; duongdays(8).R = 0.01; duongdays(8).L = 0.02; duongdays(8).X = 0.015; duongdays(8).dai = 15;</w:t>
-      </w:r>
-    </w:p>
-    <w:p>
-      <w:pPr>
-        <w:pStyle w:val="code"/>
-      </w:pPr>
-      <w:r>
-        <w:t>duongdays(9).nut = [6, 7]; duongdays(9).R = 0.01; duongdays(9).L = 0.02; duongdays(9).X = 0.015; duongdays(9).dai = 15;</w:t>
-      </w:r>
-    </w:p>
-    <w:p>
-      <w:pPr>
-        <w:pStyle w:val="code"/>
-      </w:pPr>
-      <w:r>
-        <w:t>duongdays(10).nut = [7, 11]; duongdays(10).R = 0.01; duongdays(10).L = 0.02; duongdays(10).X = 0.015; duongdays(10).dai = 15;</w:t>
-      </w:r>
-    </w:p>
-    <w:p>
-      <w:pPr>
-        <w:pStyle w:val="code"/>
-      </w:pPr>
-      <w:r>
-        <w:t>duongdays(11).nut = [5, 8]; duongdays(11).R = 0.01; duongdays(11).L = 0.02; duongdays(11).X = 0.015; duongdays(11).dai = 15;</w:t>
-      </w:r>
-    </w:p>
-    <w:p>
-      <w:pPr>
-        <w:pStyle w:val="code"/>
-      </w:pPr>
-      <w:r>
-        <w:t>duongdays(12).nut = [8, 12]; duongdays(12).R = 0.01; duongdays(12).L = 0.02; duongdays(12).X = 0.015; duongdays(12).dai = 15;</w:t>
-      </w:r>
-    </w:p>
-    <w:p>
-      <w:pPr>
-        <w:pStyle w:val="code"/>
-      </w:pPr>
-      <w:r>
         <w:t>duongdays(13).nut = [8, 13]; duongdays(13).R = 0.01; duongdays(13).L = 0.02; duongdays(13).X = 0.015; duongdays(13).dai = 15;</w:t>
       </w:r>
     </w:p>
@@ -3560,16 +3617,117 @@
         <w:pStyle w:val="code"/>
       </w:pPr>
       <w:r>
+        <w:t xml:space="preserve">    nut_trai(length(nut_trai)+1) = duongdays(i).nut(1); </w:t>
+      </w:r>
+    </w:p>
+    <w:p>
+      <w:pPr>
+        <w:pStyle w:val="code"/>
+      </w:pPr>
+      <w:r>
+        <w:t xml:space="preserve">    nut_phai(length(nut_phai)+1) = duongdays(i).nut(2); </w:t>
+      </w:r>
+    </w:p>
+    <w:p>
+      <w:pPr>
+        <w:pStyle w:val="code"/>
+      </w:pPr>
+      <w:r>
+        <w:t>end</w:t>
+      </w:r>
+    </w:p>
+    <w:p>
+      <w:pPr>
+        <w:pStyle w:val="code"/>
+      </w:pPr>
+    </w:p>
+    <w:p>
+      <w:pPr>
+        <w:pStyle w:val="code"/>
+      </w:pPr>
+      <w:r>
+        <w:t>% Tinh bac 1 cua nut</w:t>
+      </w:r>
+    </w:p>
+    <w:p>
+      <w:pPr>
+        <w:pStyle w:val="code"/>
+      </w:pPr>
+      <w:r>
+        <w:t>for nut = 1 : n</w:t>
+      </w:r>
+    </w:p>
+    <w:p>
+      <w:pPr>
+        <w:pStyle w:val="code"/>
+      </w:pPr>
+      <w:r>
+        <w:t xml:space="preserve">    warn = false;</w:t>
+      </w:r>
+    </w:p>
+    <w:p>
+      <w:pPr>
+        <w:pStyle w:val="code"/>
+      </w:pPr>
+      <w:r>
+        <w:t xml:space="preserve">    for day = 1 : n -1</w:t>
+      </w:r>
+    </w:p>
+    <w:p>
+      <w:pPr>
+        <w:pStyle w:val="code"/>
+      </w:pPr>
+      <w:r>
+        <w:t xml:space="preserve">        if nut == nut_trai(day)</w:t>
+      </w:r>
+    </w:p>
+    <w:p>
+      <w:pPr>
+        <w:pStyle w:val="code"/>
+      </w:pPr>
+      <w:r>
+        <w:t xml:space="preserve">           warn = true; </w:t>
+      </w:r>
+    </w:p>
+    <w:p>
+      <w:pPr>
+        <w:pStyle w:val="code"/>
+      </w:pPr>
+      <w:r>
+        <w:t xml:space="preserve">        end</w:t>
+      </w:r>
+    </w:p>
+    <w:p>
+      <w:pPr>
+        <w:pStyle w:val="code"/>
+      </w:pPr>
+      <w:r>
+        <w:t xml:space="preserve">    end</w:t>
+      </w:r>
+    </w:p>
+    <w:p>
+      <w:pPr>
+        <w:pStyle w:val="code"/>
+      </w:pPr>
+      <w:r>
+        <w:t xml:space="preserve">    if warn == false</w:t>
+      </w:r>
+    </w:p>
+    <w:p>
+      <w:pPr>
+        <w:pStyle w:val="code"/>
+      </w:pPr>
+      <w:r>
+        <w:t xml:space="preserve">        Nodes(nut).bac = 1;</w:t>
+      </w:r>
+    </w:p>
+    <w:p>
+      <w:pPr>
+        <w:pStyle w:val="code"/>
+      </w:pPr>
+      <w:r>
         <w:lastRenderedPageBreak/>
-        <w:t xml:space="preserve">    nut_trai(length(nut_trai)+1) = duongdays(i).nut(1); </w:t>
-      </w:r>
-    </w:p>
-    <w:p>
-      <w:pPr>
-        <w:pStyle w:val="code"/>
-      </w:pPr>
-      <w:r>
-        <w:t xml:space="preserve">    nut_phai(length(nut_phai)+1) = duongdays(i).nut(2); </w:t>
+        <w:t xml:space="preserve">    end</w:t>
       </w:r>
     </w:p>
     <w:p>
@@ -3590,87 +3748,39 @@
         <w:pStyle w:val="code"/>
       </w:pPr>
       <w:r>
-        <w:t>% Tinh bac 1 cua nut</w:t>
-      </w:r>
-    </w:p>
-    <w:p>
-      <w:pPr>
-        <w:pStyle w:val="code"/>
-      </w:pPr>
-      <w:r>
-        <w:t>for nut = 1 : n</w:t>
-      </w:r>
-    </w:p>
-    <w:p>
-      <w:pPr>
-        <w:pStyle w:val="code"/>
-      </w:pPr>
-      <w:r>
-        <w:t xml:space="preserve">    warn = false;</w:t>
-      </w:r>
-    </w:p>
-    <w:p>
-      <w:pPr>
-        <w:pStyle w:val="code"/>
-      </w:pPr>
-      <w:r>
-        <w:t xml:space="preserve">    for day = 1 : n -1</w:t>
-      </w:r>
-    </w:p>
-    <w:p>
-      <w:pPr>
-        <w:pStyle w:val="code"/>
-      </w:pPr>
-      <w:r>
-        <w:t xml:space="preserve">        if nut == nut_trai(day)</w:t>
-      </w:r>
-    </w:p>
-    <w:p>
-      <w:pPr>
-        <w:pStyle w:val="code"/>
-      </w:pPr>
-      <w:r>
-        <w:t xml:space="preserve">           warn = true; </w:t>
-      </w:r>
-    </w:p>
-    <w:p>
-      <w:pPr>
-        <w:pStyle w:val="code"/>
-      </w:pPr>
-      <w:r>
-        <w:t xml:space="preserve">        end</w:t>
-      </w:r>
-    </w:p>
-    <w:p>
-      <w:pPr>
-        <w:pStyle w:val="code"/>
-      </w:pPr>
-      <w:r>
-        <w:t xml:space="preserve">    end</w:t>
-      </w:r>
-    </w:p>
-    <w:p>
-      <w:pPr>
-        <w:pStyle w:val="code"/>
-      </w:pPr>
-      <w:r>
-        <w:t xml:space="preserve">    if warn == false</w:t>
-      </w:r>
-    </w:p>
-    <w:p>
-      <w:pPr>
-        <w:pStyle w:val="code"/>
-      </w:pPr>
-      <w:r>
-        <w:t xml:space="preserve">        Nodes(nut).bac = 1;</w:t>
-      </w:r>
-    </w:p>
-    <w:p>
-      <w:pPr>
-        <w:pStyle w:val="code"/>
-      </w:pPr>
-      <w:r>
-        <w:t xml:space="preserve">    end</w:t>
+        <w:t>% Tinh bac 1 cua day</w:t>
+      </w:r>
+    </w:p>
+    <w:p>
+      <w:pPr>
+        <w:pStyle w:val="code"/>
+      </w:pPr>
+      <w:r>
+        <w:t>for day = 1 : n-1</w:t>
+      </w:r>
+    </w:p>
+    <w:p>
+      <w:pPr>
+        <w:pStyle w:val="code"/>
+      </w:pPr>
+      <w:r>
+        <w:t xml:space="preserve">   if Nodes(duongdays(day).nut(2)).bac == 1</w:t>
+      </w:r>
+    </w:p>
+    <w:p>
+      <w:pPr>
+        <w:pStyle w:val="code"/>
+      </w:pPr>
+      <w:r>
+        <w:t xml:space="preserve">       duongdays(day).bac = 1;</w:t>
+      </w:r>
+    </w:p>
+    <w:p>
+      <w:pPr>
+        <w:pStyle w:val="code"/>
+      </w:pPr>
+      <w:r>
+        <w:t xml:space="preserve">   end</w:t>
       </w:r>
     </w:p>
     <w:p>
@@ -3691,7 +3801,7 @@
         <w:pStyle w:val="code"/>
       </w:pPr>
       <w:r>
-        <w:t>% Tinh bac 1 cua day</w:t>
+        <w:t>% Tinh dong day bac 1</w:t>
       </w:r>
     </w:p>
     <w:p>
@@ -3707,15 +3817,15 @@
         <w:pStyle w:val="code"/>
       </w:pPr>
       <w:r>
-        <w:t xml:space="preserve">   if Nodes(duongdays(day).nut(2)).bac == 1</w:t>
-      </w:r>
-    </w:p>
-    <w:p>
-      <w:pPr>
-        <w:pStyle w:val="code"/>
-      </w:pPr>
-      <w:r>
-        <w:t xml:space="preserve">       duongdays(day).bac = 1;</w:t>
+        <w:t xml:space="preserve">   if duongdays(day).bac == 1</w:t>
+      </w:r>
+    </w:p>
+    <w:p>
+      <w:pPr>
+        <w:pStyle w:val="code"/>
+      </w:pPr>
+      <w:r>
+        <w:t xml:space="preserve">       duongdays(day).I = Nodes(duongdays(day).nut(2)).Idm;     </w:t>
       </w:r>
     </w:p>
     <w:p>
@@ -3743,59 +3853,6 @@
       <w:pPr>
         <w:pStyle w:val="code"/>
       </w:pPr>
-      <w:r>
-        <w:t>% Tinh dong day bac 1</w:t>
-      </w:r>
-    </w:p>
-    <w:p>
-      <w:pPr>
-        <w:pStyle w:val="code"/>
-      </w:pPr>
-      <w:r>
-        <w:t>for day = 1 : n-1</w:t>
-      </w:r>
-    </w:p>
-    <w:p>
-      <w:pPr>
-        <w:pStyle w:val="code"/>
-      </w:pPr>
-      <w:r>
-        <w:t xml:space="preserve">   if duongdays(day).bac == 1</w:t>
-      </w:r>
-    </w:p>
-    <w:p>
-      <w:pPr>
-        <w:pStyle w:val="code"/>
-      </w:pPr>
-      <w:r>
-        <w:t xml:space="preserve">       duongdays(day).I = Nodes(duongdays(day).nut(2)).Idm;     </w:t>
-      </w:r>
-    </w:p>
-    <w:p>
-      <w:pPr>
-        <w:pStyle w:val="code"/>
-      </w:pPr>
-      <w:r>
-        <w:t xml:space="preserve">   end</w:t>
-      </w:r>
-    </w:p>
-    <w:p>
-      <w:pPr>
-        <w:pStyle w:val="code"/>
-      </w:pPr>
-      <w:r>
-        <w:t>end</w:t>
-      </w:r>
-    </w:p>
-    <w:p>
-      <w:pPr>
-        <w:pStyle w:val="code"/>
-      </w:pPr>
-    </w:p>
-    <w:p>
-      <w:pPr>
-        <w:pStyle w:val="code"/>
-      </w:pPr>
     </w:p>
     <w:p>
       <w:pPr>
@@ -3826,63 +3883,63 @@
         <w:pStyle w:val="code"/>
       </w:pPr>
       <w:r>
+        <w:t xml:space="preserve">        duongdays(day).I = Nodes(duongdays(day).nut(2)).Idm; </w:t>
+      </w:r>
+    </w:p>
+    <w:p>
+      <w:pPr>
+        <w:pStyle w:val="code"/>
+      </w:pPr>
+      <w:r>
+        <w:t xml:space="preserve">        phai = duongdays(day).nut(2);</w:t>
+      </w:r>
+    </w:p>
+    <w:p>
+      <w:pPr>
+        <w:pStyle w:val="code"/>
+      </w:pPr>
+      <w:r>
+        <w:t xml:space="preserve">        for i = 1:n-1</w:t>
+      </w:r>
+    </w:p>
+    <w:p>
+      <w:pPr>
+        <w:pStyle w:val="code"/>
+      </w:pPr>
+      <w:r>
+        <w:t xml:space="preserve">          if phai == duongdays(i).nut(1)</w:t>
+      </w:r>
+    </w:p>
+    <w:p>
+      <w:pPr>
+        <w:pStyle w:val="code"/>
+      </w:pPr>
+      <w:r>
+        <w:t xml:space="preserve">              if duongdays(i).I &gt; 0</w:t>
+      </w:r>
+    </w:p>
+    <w:p>
+      <w:pPr>
+        <w:pStyle w:val="code"/>
+      </w:pPr>
+      <w:r>
+        <w:t xml:space="preserve">                 duongdays(day).I = duongdays(day).I + duongdays(i).I; </w:t>
+      </w:r>
+    </w:p>
+    <w:p>
+      <w:pPr>
+        <w:pStyle w:val="code"/>
+      </w:pPr>
+      <w:r>
+        <w:t xml:space="preserve">              end</w:t>
+      </w:r>
+    </w:p>
+    <w:p>
+      <w:pPr>
+        <w:pStyle w:val="code"/>
+      </w:pPr>
+      <w:r>
         <w:lastRenderedPageBreak/>
-        <w:t xml:space="preserve">        duongdays(day).I = Nodes(duongdays(day).nut(2)).Idm; </w:t>
-      </w:r>
-    </w:p>
-    <w:p>
-      <w:pPr>
-        <w:pStyle w:val="code"/>
-      </w:pPr>
-      <w:r>
-        <w:t xml:space="preserve">        phai = duongdays(day).nut(2);</w:t>
-      </w:r>
-    </w:p>
-    <w:p>
-      <w:pPr>
-        <w:pStyle w:val="code"/>
-      </w:pPr>
-      <w:r>
-        <w:t xml:space="preserve">        for i = 1:n-1</w:t>
-      </w:r>
-    </w:p>
-    <w:p>
-      <w:pPr>
-        <w:pStyle w:val="code"/>
-      </w:pPr>
-      <w:r>
-        <w:t xml:space="preserve">          if phai == duongdays(i).nut(1)</w:t>
-      </w:r>
-    </w:p>
-    <w:p>
-      <w:pPr>
-        <w:pStyle w:val="code"/>
-      </w:pPr>
-      <w:r>
-        <w:t xml:space="preserve">              if duongdays(i).I &gt; 0</w:t>
-      </w:r>
-    </w:p>
-    <w:p>
-      <w:pPr>
-        <w:pStyle w:val="code"/>
-      </w:pPr>
-      <w:r>
-        <w:t xml:space="preserve">                 duongdays(day).I = duongdays(day).I + duongdays(i).I; </w:t>
-      </w:r>
-    </w:p>
-    <w:p>
-      <w:pPr>
-        <w:pStyle w:val="code"/>
-      </w:pPr>
-      <w:r>
-        <w:t xml:space="preserve">              end</w:t>
-      </w:r>
-    </w:p>
-    <w:p>
-      <w:pPr>
-        <w:pStyle w:val="code"/>
-      </w:pPr>
-      <w:r>
         <w:t xml:space="preserve">          end</w:t>
       </w:r>
     </w:p>
@@ -4153,7 +4210,7 @@
 </file>
 
 <file path=word/numbering.xml><?xml version="1.0" encoding="utf-8"?>
-<w:numbering xmlns:wpc="http://schemas.microsoft.com/office/word/2010/wordprocessingCanvas" xmlns:cx="http://schemas.microsoft.com/office/drawing/2014/chartex" xmlns:mc="http://schemas.openxmlformats.org/markup-compatibility/2006" xmlns:o="urn:schemas-microsoft-com:office:office" xmlns:r="http://schemas.openxmlformats.org/officeDocument/2006/relationships" xmlns:m="http://schemas.openxmlformats.org/officeDocument/2006/math" xmlns:v="urn:schemas-microsoft-com:vml" xmlns:wp14="http://schemas.microsoft.com/office/word/2010/wordprocessingDrawing" xmlns:wp="http://schemas.openxmlformats.org/drawingml/2006/wordprocessingDrawing" xmlns:w10="urn:schemas-microsoft-com:office:word" xmlns:w="http://schemas.openxmlformats.org/wordprocessingml/2006/main" xmlns:w14="http://schemas.microsoft.com/office/word/2010/wordml" xmlns:w15="http://schemas.microsoft.com/office/word/2012/wordml" xmlns:w16se="http://schemas.microsoft.com/office/word/2015/wordml/symex" xmlns:wpg="http://schemas.microsoft.com/office/word/2010/wordprocessingGroup" xmlns:wpi="http://schemas.microsoft.com/office/word/2010/wordprocessingInk" xmlns:wne="http://schemas.microsoft.com/office/word/2006/wordml" xmlns:wps="http://schemas.microsoft.com/office/word/2010/wordprocessingShape" mc:Ignorable="w14 w15 w16se wp14">
+<w:numbering xmlns:wpc="http://schemas.microsoft.com/office/word/2010/wordprocessingCanvas" xmlns:cx="http://schemas.microsoft.com/office/drawing/2014/chartex" xmlns:cx1="http://schemas.microsoft.com/office/drawing/2015/9/8/chartex" xmlns:cx2="http://schemas.microsoft.com/office/drawing/2015/10/21/chartex" xmlns:cx3="http://schemas.microsoft.com/office/drawing/2016/5/9/chartex" xmlns:cx4="http://schemas.microsoft.com/office/drawing/2016/5/10/chartex" xmlns:cx5="http://schemas.microsoft.com/office/drawing/2016/5/11/chartex" xmlns:cx6="http://schemas.microsoft.com/office/drawing/2016/5/12/chartex" xmlns:cx7="http://schemas.microsoft.com/office/drawing/2016/5/13/chartex" xmlns:cx8="http://schemas.microsoft.com/office/drawing/2016/5/14/chartex" xmlns:mc="http://schemas.openxmlformats.org/markup-compatibility/2006" xmlns:aink="http://schemas.microsoft.com/office/drawing/2016/ink" xmlns:am3d="http://schemas.microsoft.com/office/drawing/2017/model3d" xmlns:o="urn:schemas-microsoft-com:office:office" xmlns:r="http://schemas.openxmlformats.org/officeDocument/2006/relationships" xmlns:m="http://schemas.openxmlformats.org/officeDocument/2006/math" xmlns:v="urn:schemas-microsoft-com:vml" xmlns:wp14="http://schemas.microsoft.com/office/word/2010/wordprocessingDrawing" xmlns:wp="http://schemas.openxmlformats.org/drawingml/2006/wordprocessingDrawing" xmlns:w10="urn:schemas-microsoft-com:office:word" xmlns:w="http://schemas.openxmlformats.org/wordprocessingml/2006/main" xmlns:w14="http://schemas.microsoft.com/office/word/2010/wordml" xmlns:w15="http://schemas.microsoft.com/office/word/2012/wordml" xmlns:w16cex="http://schemas.microsoft.com/office/word/2018/wordml/cex" xmlns:w16cid="http://schemas.microsoft.com/office/word/2016/wordml/cid" xmlns:w16="http://schemas.microsoft.com/office/word/2018/wordml" xmlns:w16se="http://schemas.microsoft.com/office/word/2015/wordml/symex" xmlns:wpg="http://schemas.microsoft.com/office/word/2010/wordprocessingGroup" xmlns:wpi="http://schemas.microsoft.com/office/word/2010/wordprocessingInk" xmlns:wne="http://schemas.microsoft.com/office/word/2006/wordml" xmlns:wps="http://schemas.microsoft.com/office/word/2010/wordprocessingShape" mc:Ignorable="w14 w15 w16se w16cid w16 w16cex wp14">
   <w:abstractNum w:abstractNumId="0" w15:restartNumberingAfterBreak="0">
     <w:nsid w:val="335E6288"/>
     <w:multiLevelType w:val="hybridMultilevel"/>
@@ -4488,7 +4545,7 @@
 </file>
 
 <file path=word/styles.xml><?xml version="1.0" encoding="utf-8"?>
-<w:styles xmlns:mc="http://schemas.openxmlformats.org/markup-compatibility/2006" xmlns:r="http://schemas.openxmlformats.org/officeDocument/2006/relationships" xmlns:w="http://schemas.openxmlformats.org/wordprocessingml/2006/main" xmlns:w14="http://schemas.microsoft.com/office/word/2010/wordml" xmlns:w15="http://schemas.microsoft.com/office/word/2012/wordml" xmlns:w16se="http://schemas.microsoft.com/office/word/2015/wordml/symex" mc:Ignorable="w14 w15 w16se">
+<w:styles xmlns:mc="http://schemas.openxmlformats.org/markup-compatibility/2006" xmlns:r="http://schemas.openxmlformats.org/officeDocument/2006/relationships" xmlns:w="http://schemas.openxmlformats.org/wordprocessingml/2006/main" xmlns:w14="http://schemas.microsoft.com/office/word/2010/wordml" xmlns:w15="http://schemas.microsoft.com/office/word/2012/wordml" xmlns:w16cex="http://schemas.microsoft.com/office/word/2018/wordml/cex" xmlns:w16cid="http://schemas.microsoft.com/office/word/2016/wordml/cid" xmlns:w16="http://schemas.microsoft.com/office/word/2018/wordml" xmlns:w16se="http://schemas.microsoft.com/office/word/2015/wordml/symex" mc:Ignorable="w14 w15 w16se w16cid w16 w16cex">
   <w:docDefaults>
     <w:rPrDefault>
       <w:rPr>
@@ -4504,7 +4561,7 @@
       </w:pPr>
     </w:pPrDefault>
   </w:docDefaults>
-  <w:latentStyles w:defLockedState="0" w:defUIPriority="99" w:defSemiHidden="0" w:defUnhideWhenUsed="0" w:defQFormat="0" w:count="371">
+  <w:latentStyles w:defLockedState="0" w:defUIPriority="99" w:defSemiHidden="0" w:defUnhideWhenUsed="0" w:defQFormat="0" w:count="376">
     <w:lsdException w:name="Normal" w:uiPriority="0" w:qFormat="1"/>
     <w:lsdException w:name="heading 1" w:uiPriority="9" w:qFormat="1"/>
     <w:lsdException w:name="heading 2" w:semiHidden="1" w:uiPriority="9" w:unhideWhenUsed="1" w:qFormat="1"/>
@@ -4876,12 +4933,18 @@
     <w:lsdException w:name="List Table 5 Dark Accent 6" w:uiPriority="50"/>
     <w:lsdException w:name="List Table 6 Colorful Accent 6" w:uiPriority="51"/>
     <w:lsdException w:name="List Table 7 Colorful Accent 6" w:uiPriority="52"/>
+    <w:lsdException w:name="Mention" w:semiHidden="1" w:unhideWhenUsed="1"/>
+    <w:lsdException w:name="Smart Hyperlink" w:semiHidden="1" w:unhideWhenUsed="1"/>
+    <w:lsdException w:name="Hashtag" w:semiHidden="1" w:unhideWhenUsed="1"/>
+    <w:lsdException w:name="Unresolved Mention" w:semiHidden="1" w:unhideWhenUsed="1"/>
+    <w:lsdException w:name="Smart Link" w:semiHidden="1" w:unhideWhenUsed="1"/>
   </w:latentStyles>
   <w:style w:type="paragraph" w:default="1" w:styleId="Normal">
     <w:name w:val="Normal"/>
     <w:qFormat/>
-    <w:rsid w:val="00DF17B9"/>
+    <w:rsid w:val="004A5D5C"/>
     <w:pPr>
+      <w:spacing w:line="360" w:lineRule="auto"/>
       <w:jc w:val="both"/>
     </w:pPr>
     <w:rPr>

</xml_diff>